<commit_message>
Improvements of internal state machine
</commit_message>
<xml_diff>
--- a/Docs/Communication Protocol.docx
+++ b/Docs/Communication Protocol.docx
@@ -236,6 +236,27 @@
         <w:rPr>
           <w:lang w:val="en-US"/>
         </w:rPr>
+        <w:t>Server_Stopping</w:t>
+      </w:r>
+      <w:proofErr w:type="spellEnd"/>
+      <w:r>
+        <w:rPr>
+          <w:lang w:val="en-US"/>
+        </w:rPr>
+        <w:t xml:space="preserve"> – Waiting for confirmation by client</w:t>
+      </w:r>
+    </w:p>
+    <w:p>
+      <w:pPr>
+        <w:rPr>
+          <w:lang w:val="en-US"/>
+        </w:rPr>
+      </w:pPr>
+      <w:proofErr w:type="spellStart"/>
+      <w:r>
+        <w:rPr>
+          <w:lang w:val="en-US"/>
+        </w:rPr>
         <w:t>Server_Running</w:t>
       </w:r>
       <w:proofErr w:type="spellEnd"/>
@@ -494,6 +515,7 @@
         <w:rPr>
           <w:lang w:val="en-US"/>
         </w:rPr>
+        <w:lastRenderedPageBreak/>
         <w:t>Allowed states for client: ‘</w:t>
       </w:r>
       <w:proofErr w:type="spellStart"/>
@@ -521,7 +543,6 @@
         <w:rPr>
           <w:lang w:val="en-US"/>
         </w:rPr>
-        <w:lastRenderedPageBreak/>
         <w:t>Allowed states for server: ‘</w:t>
       </w:r>
       <w:proofErr w:type="spellStart"/>
@@ -791,7 +812,19 @@
         <w:rPr>
           <w:lang w:val="en-US"/>
         </w:rPr>
-        <w:t xml:space="preserve">The stop will be acknowledged by a 0xFF </w:t>
+        <w:t>Th</w:t>
+      </w:r>
+      <w:r>
+        <w:rPr>
+          <w:lang w:val="en-US"/>
+        </w:rPr>
+        <w:t>e stop will be acknowledged by multiple</w:t>
+      </w:r>
+      <w:r>
+        <w:rPr>
+          <w:lang w:val="en-US"/>
+        </w:rPr>
+        <w:t xml:space="preserve"> 0xFF </w:t>
       </w:r>
       <w:proofErr w:type="spellStart"/>
       <w:r>
@@ -817,7 +850,162 @@
         <w:rPr>
           <w:lang w:val="en-US"/>
         </w:rPr>
-        <w:t xml:space="preserve">– message being sent from server to client. </w:t>
+        <w:t>– message</w:t>
+      </w:r>
+      <w:r>
+        <w:rPr>
+          <w:lang w:val="en-US"/>
+        </w:rPr>
+        <w:t>s</w:t>
+      </w:r>
+      <w:r>
+        <w:rPr>
+          <w:lang w:val="en-US"/>
+        </w:rPr>
+        <w:t xml:space="preserve"> being sent from server to client. </w:t>
+      </w:r>
+      <w:r>
+        <w:rPr>
+          <w:lang w:val="en-US"/>
+        </w:rPr>
+        <w:t xml:space="preserve">The server has to confirm the reception by the stop confirmation command. </w:t>
+      </w:r>
+    </w:p>
+    <w:p>
+      <w:pPr>
+        <w:rPr>
+          <w:lang w:val="en-US"/>
+        </w:rPr>
+      </w:pPr>
+      <w:r>
+        <w:rPr>
+          <w:lang w:val="en-US"/>
+        </w:rPr>
+        <w:t>The server transitions to the ‘</w:t>
+      </w:r>
+      <w:proofErr w:type="spellStart"/>
+      <w:r>
+        <w:rPr>
+          <w:lang w:val="en-US"/>
+        </w:rPr>
+        <w:t>Server_Stopping</w:t>
+      </w:r>
+      <w:proofErr w:type="spellEnd"/>
+      <w:r>
+        <w:rPr>
+          <w:lang w:val="en-US"/>
+        </w:rPr>
+        <w:t xml:space="preserve">’ status. </w:t>
+      </w:r>
+      <w:bookmarkStart w:id="0" w:name="_GoBack"/>
+      <w:bookmarkEnd w:id="0"/>
+    </w:p>
+    <w:p>
+      <w:pPr>
+        <w:pStyle w:val="berschrift3"/>
+        <w:rPr>
+          <w:lang w:val="en-US"/>
+        </w:rPr>
+      </w:pPr>
+      <w:r>
+        <w:rPr>
+          <w:lang w:val="en-US"/>
+        </w:rPr>
+        <w:t>Stop Confirmation Command</w:t>
+      </w:r>
+    </w:p>
+    <w:p>
+      <w:pPr>
+        <w:rPr>
+          <w:lang w:val="en-US"/>
+        </w:rPr>
+      </w:pPr>
+      <w:r>
+        <w:rPr>
+          <w:lang w:val="en-US"/>
+        </w:rPr>
+        <w:t>‘</w:t>
+      </w:r>
+      <w:proofErr w:type="gramStart"/>
+      <w:r>
+        <w:rPr>
+          <w:lang w:val="en-US"/>
+        </w:rPr>
+        <w:t>t</w:t>
+      </w:r>
+      <w:proofErr w:type="gramEnd"/>
+      <w:r>
+        <w:rPr>
+          <w:lang w:val="en-US"/>
+        </w:rPr>
+        <w:t>’</w:t>
+      </w:r>
+    </w:p>
+    <w:p>
+      <w:pPr>
+        <w:rPr>
+          <w:lang w:val="en-US"/>
+        </w:rPr>
+      </w:pPr>
+      <w:r>
+        <w:rPr>
+          <w:lang w:val="en-US"/>
+        </w:rPr>
+        <w:t>Allowed states for server: ‘</w:t>
+      </w:r>
+      <w:proofErr w:type="spellStart"/>
+      <w:r>
+        <w:rPr>
+          <w:lang w:val="en-US"/>
+        </w:rPr>
+        <w:t>Server_Stopping</w:t>
+      </w:r>
+      <w:proofErr w:type="spellEnd"/>
+      <w:r>
+        <w:rPr>
+          <w:lang w:val="en-US"/>
+        </w:rPr>
+        <w:t>’</w:t>
+      </w:r>
+    </w:p>
+    <w:p>
+      <w:pPr>
+        <w:rPr>
+          <w:lang w:val="en-US"/>
+        </w:rPr>
+      </w:pPr>
+      <w:r>
+        <w:rPr>
+          <w:lang w:val="en-US"/>
+        </w:rPr>
+        <w:t xml:space="preserve">Confirms the reception of the Stop Sequence request. </w:t>
+      </w:r>
+    </w:p>
+    <w:p>
+      <w:pPr>
+        <w:rPr>
+          <w:lang w:val="en-US"/>
+        </w:rPr>
+      </w:pPr>
+      <w:r>
+        <w:rPr>
+          <w:lang w:val="en-US"/>
+        </w:rPr>
+        <w:t>If the server has received the comment, it will switch to ‘</w:t>
+      </w:r>
+      <w:proofErr w:type="spellStart"/>
+      <w:r>
+        <w:rPr>
+          <w:lang w:val="en-US"/>
+        </w:rPr>
+        <w:t>Server_Stop</w:t>
+      </w:r>
+      <w:proofErr w:type="spellEnd"/>
+      <w:r>
+        <w:rPr>
+          <w:lang w:val="en-US"/>
+        </w:rPr>
+        <w:t>’.</w:t>
       </w:r>
     </w:p>
     <w:p>
@@ -851,7 +1039,7 @@
         <w:rPr>
           <w:lang w:val="en-US"/>
         </w:rPr>
-        <w:t>Value chunk</w:t>
+        <w:t>Sample Sequence</w:t>
       </w:r>
     </w:p>
     <w:p>
@@ -932,6 +1120,7 @@
               <w:rPr>
                 <w:lang w:val="en-US"/>
               </w:rPr>
+              <w:lastRenderedPageBreak/>
               <w:t># of Channels</w:t>
             </w:r>
           </w:p>
@@ -1361,7 +1550,10 @@
         </w:rPr>
       </w:pPr>
       <w:r>
-        <w:lastRenderedPageBreak/>
+        <w:rPr>
+          <w:noProof/>
+          <w:lang w:eastAsia="de-DE"/>
+        </w:rPr>
         <w:drawing>
           <wp:inline distT="0" distB="0" distL="0" distR="0">
             <wp:extent cx="5760720" cy="647310"/>
@@ -1534,6 +1726,9 @@
     <w:p>
       <w:pPr>
         <w:pStyle w:val="berschrift3"/>
+        <w:rPr>
+          <w:lang w:val="en-US"/>
+        </w:rPr>
       </w:pPr>
       <w:r>
         <w:rPr>
@@ -1612,6 +1807,19 @@
     </w:p>
     <w:p>
       <w:pPr>
+        <w:rPr>
+          <w:lang w:val="en-US"/>
+        </w:rPr>
+      </w:pPr>
+      <w:r>
+        <w:rPr>
+          <w:lang w:val="en-US"/>
+        </w:rPr>
+        <w:t>This message will be sent until the reception has been confirmed by client.</w:t>
+      </w:r>
+    </w:p>
+    <w:p>
+      <w:pPr>
         <w:pStyle w:val="berschrift3"/>
         <w:rPr>
           <w:lang w:val="en-US"/>
@@ -1648,23 +1856,39 @@
         <w:rPr>
           <w:lang w:val="en-US"/>
         </w:rPr>
-        <w:t xml:space="preserve"> 0xFE indicates that an error has occurred. </w:t>
-      </w:r>
-    </w:p>
-    <w:p>
-      <w:pPr>
-        <w:rPr>
-          <w:lang w:val="en-US"/>
-        </w:rPr>
-      </w:pPr>
-      <w:r>
-        <w:rPr>
-          <w:lang w:val="en-US"/>
-        </w:rPr>
-        <w:t xml:space="preserve">The reason for error is not sent. </w:t>
-      </w:r>
-      <w:bookmarkStart w:id="0" w:name="_GoBack"/>
-      <w:bookmarkEnd w:id="0"/>
+        <w:t xml:space="preserve"> 0xFE </w:t>
+      </w:r>
+      <w:r>
+        <w:rPr>
+          <w:lang w:val="en-US"/>
+        </w:rPr>
+        <w:t xml:space="preserve">0xXX </w:t>
+      </w:r>
+      <w:r>
+        <w:rPr>
+          <w:lang w:val="en-US"/>
+        </w:rPr>
+        <w:t xml:space="preserve">indicates that an error has occurred. </w:t>
+      </w:r>
+    </w:p>
+    <w:p>
+      <w:pPr>
+        <w:rPr>
+          <w:lang w:val="en-US"/>
+        </w:rPr>
+      </w:pPr>
+      <w:r>
+        <w:rPr>
+          <w:lang w:val="en-US"/>
+        </w:rPr>
+        <w:t xml:space="preserve">The fourth byte might be used </w:t>
+      </w:r>
+      <w:r>
+        <w:rPr>
+          <w:lang w:val="en-US"/>
+        </w:rPr>
+        <w:t>for error reason.</w:t>
+      </w:r>
     </w:p>
     <w:sectPr>
       <w:pgSz w:w="11906" w:h="16838"/>

</xml_diff>